<commit_message>
ubah spesifikasi, implementasi DELETE barang
</commit_message>
<xml_diff>
--- a/src/service/Deskripsi Service.docx
+++ b/src/service/Deskripsi Service.docx
@@ -991,7 +991,7 @@
         </w:numPr>
       </w:pPr>
       <w:r>
-        <w:t xml:space="preserve">DELETE barang/&lt;id_barang&gt;  </w:t>
+        <w:t>DELETE barang</w:t>
       </w:r>
     </w:p>
     <w:p>
@@ -6450,7 +6450,7 @@
 </file>
 
 <file path=customXml/itemProps1.xml><?xml version="1.0" encoding="utf-8"?>
-<ds:datastoreItem xmlns:ds="http://schemas.openxmlformats.org/officeDocument/2006/customXml" ds:itemID="{FEA0BF87-4EBE-4855-95BC-AFBB57B6881F}">
+<ds:datastoreItem xmlns:ds="http://schemas.openxmlformats.org/officeDocument/2006/customXml" ds:itemID="{78F6A90D-A80B-4B8D-A691-7D9581D7003A}">
   <ds:schemaRefs>
     <ds:schemaRef ds:uri="http://schemas.openxmlformats.org/officeDocument/2006/bibliography"/>
   </ds:schemaRefs>

</xml_diff>

<commit_message>
ubah spesifikasi createBarang(), implementasi
</commit_message>
<xml_diff>
--- a/src/service/Deskripsi Service.docx
+++ b/src/service/Deskripsi Service.docx
@@ -214,7 +214,13 @@
         </w:numPr>
       </w:pPr>
       <w:r>
-        <w:t>createBarang(string nama_barang, int harga, int stok, string kategori, string deskripsi)</w:t>
+        <w:t>createBarang(</w:t>
+      </w:r>
+      <w:r>
+        <w:t xml:space="preserve">string token, </w:t>
+      </w:r>
+      <w:r>
+        <w:t>string nama_barang, int harga, int stok, string kategori, string deskripsi)</w:t>
       </w:r>
     </w:p>
     <w:p>
@@ -460,6 +466,7 @@
         <w:pStyle w:val="ListParagraph"/>
       </w:pPr>
       <w:r>
+        <w:lastRenderedPageBreak/>
         <w:t>m</w:t>
       </w:r>
       <w:r>
@@ -471,7 +478,6 @@
         <w:pStyle w:val="ListParagraph"/>
       </w:pPr>
       <w:r>
-        <w:lastRenderedPageBreak/>
         <w:t>return string berformat json:</w:t>
       </w:r>
     </w:p>
@@ -891,7 +897,6 @@
         <w:pStyle w:val="ListParagraph"/>
       </w:pPr>
       <w:r>
-        <w:lastRenderedPageBreak/>
         <w:t xml:space="preserve">PUT data berformat </w:t>
       </w:r>
       <w:r>
@@ -6450,7 +6455,7 @@
 </file>
 
 <file path=customXml/itemProps1.xml><?xml version="1.0" encoding="utf-8"?>
-<ds:datastoreItem xmlns:ds="http://schemas.openxmlformats.org/officeDocument/2006/customXml" ds:itemID="{78F6A90D-A80B-4B8D-A691-7D9581D7003A}">
+<ds:datastoreItem xmlns:ds="http://schemas.openxmlformats.org/officeDocument/2006/customXml" ds:itemID="{F4CD98FE-4317-4ED5-9E7D-2B3C702A0C70}">
   <ds:schemaRefs>
     <ds:schemaRef ds:uri="http://schemas.openxmlformats.org/officeDocument/2006/bibliography"/>
   </ds:schemaRefs>

</xml_diff>

<commit_message>
edit barang sudah bisa upload image
</commit_message>
<xml_diff>
--- a/src/service/Deskripsi Service.docx
+++ b/src/service/Deskripsi Service.docx
@@ -226,7 +226,13 @@
         <w:t xml:space="preserve">string token, </w:t>
       </w:r>
       <w:r>
-        <w:t>string nama_barang, int harga, int stok, string kategori, string deskripsi)</w:t>
+        <w:t>string nama_barang, int harga, int stok, string kategori, string deskripsi</w:t>
+      </w:r>
+      <w:r>
+        <w:t>, string imgdata</w:t>
+      </w:r>
+      <w:r>
+        <w:t>)</w:t>
       </w:r>
     </w:p>
     <w:p>
@@ -235,6 +241,9 @@
       </w:pPr>
       <w:r>
         <w:t>menambahkan user baru</w:t>
+      </w:r>
+      <w:r>
+        <w:t>. Jika imgdata == “”, akan digunakan gambar default</w:t>
       </w:r>
     </w:p>
     <w:p>
@@ -954,6 +963,18 @@
     <w:p>
       <w:pPr>
         <w:pStyle w:val="ListParagraph"/>
+        <w:numPr>
+          <w:ilvl w:val="0"/>
+          <w:numId w:val="15"/>
+        </w:numPr>
+      </w:pPr>
+      <w:r>
+        <w:t>(opsional) imgdata : string base64 untuk data image barang</w:t>
+      </w:r>
+    </w:p>
+    <w:p>
+      <w:pPr>
+        <w:pStyle w:val="ListParagraph"/>
       </w:pPr>
     </w:p>
     <w:p>
@@ -1325,6 +1346,7 @@
         </w:numPr>
       </w:pPr>
       <w:r>
+        <w:lastRenderedPageBreak/>
         <w:t>desc : error message, hanya ada jika status = `error`</w:t>
       </w:r>
     </w:p>
@@ -1335,7 +1357,6 @@
         </w:rPr>
       </w:pPr>
       <w:r>
-        <w:lastRenderedPageBreak/>
         <w:t xml:space="preserve"> </w:t>
       </w:r>
       <w:r>
@@ -1744,6 +1765,7 @@
         </w:numPr>
       </w:pPr>
       <w:r>
+        <w:lastRenderedPageBreak/>
         <w:t>desc : error message, hanya ada jika status = `error`</w:t>
       </w:r>
     </w:p>
@@ -1756,379 +1778,394 @@
         </w:numPr>
       </w:pPr>
       <w:r>
+        <w:t>has_card : true/false, hanya ada jika status = `ok`</w:t>
+      </w:r>
+    </w:p>
+    <w:p>
+      <w:pPr>
+        <w:pStyle w:val="ListParagraph"/>
+      </w:pPr>
+    </w:p>
+    <w:p>
+      <w:pPr>
+        <w:pStyle w:val="ListParagraph"/>
+        <w:numPr>
+          <w:ilvl w:val="0"/>
+          <w:numId w:val="24"/>
+        </w:numPr>
+      </w:pPr>
+      <w:r>
+        <w:t>POST login</w:t>
+      </w:r>
+    </w:p>
+    <w:p>
+      <w:pPr>
+        <w:pStyle w:val="ListParagraph"/>
+      </w:pPr>
+      <w:r>
+        <w:t>mengecek login. error jika username atau password salah.</w:t>
+      </w:r>
+    </w:p>
+    <w:p>
+      <w:pPr>
+        <w:pStyle w:val="ListParagraph"/>
+      </w:pPr>
+    </w:p>
+    <w:p>
+      <w:pPr>
+        <w:pStyle w:val="ListParagraph"/>
+      </w:pPr>
+      <w:r>
+        <w:t>POST data berformat JSON:</w:t>
+      </w:r>
+    </w:p>
+    <w:p>
+      <w:pPr>
+        <w:pStyle w:val="ListParagraph"/>
+        <w:numPr>
+          <w:ilvl w:val="0"/>
+          <w:numId w:val="16"/>
+        </w:numPr>
+      </w:pPr>
+      <w:r>
+        <w:t>username : string username</w:t>
+      </w:r>
+    </w:p>
+    <w:p>
+      <w:pPr>
+        <w:pStyle w:val="ListParagraph"/>
+        <w:numPr>
+          <w:ilvl w:val="0"/>
+          <w:numId w:val="16"/>
+        </w:numPr>
+      </w:pPr>
+      <w:r>
+        <w:t>password : string password</w:t>
+      </w:r>
+    </w:p>
+    <w:p>
+      <w:pPr>
+        <w:pStyle w:val="ListParagraph"/>
+      </w:pPr>
+    </w:p>
+    <w:p>
+      <w:pPr>
+        <w:pStyle w:val="ListParagraph"/>
+      </w:pPr>
+      <w:r>
+        <w:t>return string berformat json:</w:t>
+      </w:r>
+    </w:p>
+    <w:p>
+      <w:pPr>
+        <w:pStyle w:val="ListParagraph"/>
+        <w:numPr>
+          <w:ilvl w:val="0"/>
+          <w:numId w:val="16"/>
+        </w:numPr>
+      </w:pPr>
+      <w:r>
+        <w:t>status : `ok` jika sukses, `error` jika gagal</w:t>
+      </w:r>
+    </w:p>
+    <w:p>
+      <w:pPr>
+        <w:pStyle w:val="ListParagraph"/>
+        <w:numPr>
+          <w:ilvl w:val="0"/>
+          <w:numId w:val="16"/>
+        </w:numPr>
+      </w:pPr>
+      <w:r>
+        <w:t>desc : error message, hanya ada jika status = `error`</w:t>
+      </w:r>
+    </w:p>
+    <w:p>
+      <w:pPr>
+        <w:pStyle w:val="ListParagraph"/>
+        <w:numPr>
+          <w:ilvl w:val="0"/>
+          <w:numId w:val="16"/>
+        </w:numPr>
+      </w:pPr>
+      <w:r>
+        <w:t>token: string token login, akan disimpan di cookie / local storage. Hanya ada jika status ok</w:t>
+      </w:r>
+    </w:p>
+    <w:p>
+      <w:pPr>
+        <w:pStyle w:val="ListParagraph"/>
+      </w:pPr>
+    </w:p>
+    <w:p>
+      <w:pPr>
+        <w:pStyle w:val="ListParagraph"/>
+        <w:numPr>
+          <w:ilvl w:val="0"/>
+          <w:numId w:val="24"/>
+        </w:numPr>
+      </w:pPr>
+      <w:r>
+        <w:t>POST logout</w:t>
+      </w:r>
+    </w:p>
+    <w:p>
+      <w:pPr>
+        <w:pStyle w:val="ListParagraph"/>
+      </w:pPr>
+      <w:r>
+        <w:t>Logout.</w:t>
+      </w:r>
+    </w:p>
+    <w:p>
+      <w:pPr>
+        <w:pStyle w:val="ListParagraph"/>
+      </w:pPr>
+    </w:p>
+    <w:p>
+      <w:pPr>
+        <w:pStyle w:val="ListParagraph"/>
+      </w:pPr>
+      <w:r>
+        <w:t>POST data berformat JSON:</w:t>
+      </w:r>
+    </w:p>
+    <w:p>
+      <w:pPr>
+        <w:pStyle w:val="ListParagraph"/>
+        <w:numPr>
+          <w:ilvl w:val="0"/>
+          <w:numId w:val="16"/>
+        </w:numPr>
+      </w:pPr>
+      <w:r>
+        <w:t>username: string username</w:t>
+      </w:r>
+    </w:p>
+    <w:p>
+      <w:pPr>
+        <w:pStyle w:val="ListParagraph"/>
+        <w:numPr>
+          <w:ilvl w:val="0"/>
+          <w:numId w:val="16"/>
+        </w:numPr>
+      </w:pPr>
+      <w:r>
+        <w:t>token: string token login</w:t>
+      </w:r>
+    </w:p>
+    <w:p>
+      <w:pPr>
+        <w:pStyle w:val="ListParagraph"/>
+      </w:pPr>
+    </w:p>
+    <w:p>
+      <w:pPr>
+        <w:pStyle w:val="ListParagraph"/>
+      </w:pPr>
+      <w:r>
+        <w:t>return string berformat json:</w:t>
+      </w:r>
+    </w:p>
+    <w:p>
+      <w:pPr>
+        <w:pStyle w:val="ListParagraph"/>
+        <w:numPr>
+          <w:ilvl w:val="0"/>
+          <w:numId w:val="16"/>
+        </w:numPr>
+      </w:pPr>
+      <w:r>
+        <w:t>status : `ok` jika sukses, `error` jika gagal</w:t>
+      </w:r>
+    </w:p>
+    <w:p>
+      <w:pPr>
+        <w:pStyle w:val="ListParagraph"/>
+        <w:numPr>
+          <w:ilvl w:val="0"/>
+          <w:numId w:val="16"/>
+        </w:numPr>
+      </w:pPr>
+      <w:r>
+        <w:t>desc : error message, hanya ada jika status = `error`</w:t>
+      </w:r>
+    </w:p>
+    <w:p>
+      <w:pPr>
+        <w:pStyle w:val="ListParagraph"/>
+      </w:pPr>
+    </w:p>
+    <w:p>
+      <w:pPr>
+        <w:pStyle w:val="ListParagraph"/>
+        <w:numPr>
+          <w:ilvl w:val="0"/>
+          <w:numId w:val="24"/>
+        </w:numPr>
+      </w:pPr>
+      <w:r>
+        <w:t xml:space="preserve">PUT user/&lt;username&gt;  </w:t>
+      </w:r>
+    </w:p>
+    <w:p>
+      <w:pPr>
+        <w:pStyle w:val="ListParagraph"/>
+      </w:pPr>
+      <w:r>
+        <w:t>mengupdate data user dengan username = &lt;username&gt;.</w:t>
+      </w:r>
+      <w:r>
+        <w:t xml:space="preserve"> error jika username tidak ada</w:t>
+      </w:r>
+      <w:r>
+        <w:t xml:space="preserve"> atau token invalid</w:t>
+      </w:r>
+      <w:r>
+        <w:t>.</w:t>
+      </w:r>
+    </w:p>
+    <w:p>
+      <w:pPr>
+        <w:pStyle w:val="ListParagraph"/>
+      </w:pPr>
+    </w:p>
+    <w:p>
+      <w:pPr>
+        <w:pStyle w:val="ListParagraph"/>
+      </w:pPr>
+      <w:r>
+        <w:t>PUT data berformat JSON:</w:t>
+      </w:r>
+    </w:p>
+    <w:p>
+      <w:pPr>
+        <w:pStyle w:val="ListParagraph"/>
+        <w:numPr>
+          <w:ilvl w:val="0"/>
+          <w:numId w:val="16"/>
+        </w:numPr>
+      </w:pPr>
+      <w:r>
+        <w:t xml:space="preserve">user: </w:t>
+      </w:r>
+      <w:r>
+        <w:t xml:space="preserve"> json representasi user. </w:t>
+      </w:r>
+    </w:p>
+    <w:p>
+      <w:pPr>
+        <w:pStyle w:val="ListParagraph"/>
+        <w:numPr>
+          <w:ilvl w:val="0"/>
+          <w:numId w:val="16"/>
+        </w:numPr>
+      </w:pPr>
+      <w:r>
+        <w:t>token: string token login user</w:t>
+      </w:r>
+    </w:p>
+    <w:p>
+      <w:pPr>
+        <w:pStyle w:val="ListParagraph"/>
+      </w:pPr>
+    </w:p>
+    <w:p>
+      <w:pPr>
+        <w:pStyle w:val="ListParagraph"/>
+      </w:pPr>
+      <w:r>
+        <w:t>return string berformat json:</w:t>
+      </w:r>
+    </w:p>
+    <w:p>
+      <w:pPr>
+        <w:pStyle w:val="ListParagraph"/>
+        <w:numPr>
+          <w:ilvl w:val="0"/>
+          <w:numId w:val="16"/>
+        </w:numPr>
+      </w:pPr>
+      <w:r>
+        <w:t>status : `ok` jika sukses, `error` jika gagal</w:t>
+      </w:r>
+    </w:p>
+    <w:p>
+      <w:pPr>
+        <w:pStyle w:val="ListParagraph"/>
+        <w:numPr>
+          <w:ilvl w:val="0"/>
+          <w:numId w:val="16"/>
+        </w:numPr>
+      </w:pPr>
+      <w:r>
+        <w:t>desc : error message, hanya ada jika status = `error`</w:t>
+      </w:r>
+    </w:p>
+    <w:p>
+      <w:pPr>
+        <w:pStyle w:val="ListParagraph"/>
+      </w:pPr>
+    </w:p>
+    <w:p>
+      <w:pPr>
+        <w:pStyle w:val="ListParagraph"/>
+        <w:numPr>
+          <w:ilvl w:val="0"/>
+          <w:numId w:val="24"/>
+        </w:numPr>
+      </w:pPr>
+      <w:r>
+        <w:t xml:space="preserve">PUT user/&lt;username&gt;/card  </w:t>
+      </w:r>
+    </w:p>
+    <w:p>
+      <w:pPr>
+        <w:pStyle w:val="ListParagraph"/>
+      </w:pPr>
+      <w:r>
+        <w:t>mengupdate informasi kartu kredit user</w:t>
+      </w:r>
+      <w:r>
+        <w:t>. error jika username tidak ada</w:t>
+      </w:r>
+      <w:r>
+        <w:t xml:space="preserve"> atau token invalid</w:t>
+      </w:r>
+      <w:r>
+        <w:t>.</w:t>
+      </w:r>
+    </w:p>
+    <w:p>
+      <w:pPr>
+        <w:pStyle w:val="ListParagraph"/>
+      </w:pPr>
+    </w:p>
+    <w:p>
+      <w:pPr>
+        <w:pStyle w:val="ListParagraph"/>
+      </w:pPr>
+      <w:r>
+        <w:t>PUT data berformat JSON</w:t>
+      </w:r>
+      <w:r>
+        <w:t>:</w:t>
+      </w:r>
+    </w:p>
+    <w:p>
+      <w:pPr>
+        <w:pStyle w:val="ListParagraph"/>
+        <w:numPr>
+          <w:ilvl w:val="0"/>
+          <w:numId w:val="30"/>
+        </w:numPr>
+      </w:pPr>
+      <w:r>
         <w:lastRenderedPageBreak/>
-        <w:t>has_card : true/false, hanya ada jika status = `ok`</w:t>
-      </w:r>
-    </w:p>
-    <w:p>
-      <w:pPr>
-        <w:pStyle w:val="ListParagraph"/>
-      </w:pPr>
-    </w:p>
-    <w:p>
-      <w:pPr>
-        <w:pStyle w:val="ListParagraph"/>
-        <w:numPr>
-          <w:ilvl w:val="0"/>
-          <w:numId w:val="24"/>
-        </w:numPr>
-      </w:pPr>
-      <w:r>
-        <w:t>POST login</w:t>
-      </w:r>
-    </w:p>
-    <w:p>
-      <w:pPr>
-        <w:pStyle w:val="ListParagraph"/>
-      </w:pPr>
-      <w:r>
-        <w:t>mengecek login. error jika username atau password salah.</w:t>
-      </w:r>
-    </w:p>
-    <w:p>
-      <w:pPr>
-        <w:pStyle w:val="ListParagraph"/>
-      </w:pPr>
-    </w:p>
-    <w:p>
-      <w:pPr>
-        <w:pStyle w:val="ListParagraph"/>
-      </w:pPr>
-      <w:r>
-        <w:t>POST data berformat JSON:</w:t>
-      </w:r>
-    </w:p>
-    <w:p>
-      <w:pPr>
-        <w:pStyle w:val="ListParagraph"/>
-        <w:numPr>
-          <w:ilvl w:val="0"/>
-          <w:numId w:val="16"/>
-        </w:numPr>
-      </w:pPr>
-      <w:r>
-        <w:t>username : string username</w:t>
-      </w:r>
-    </w:p>
-    <w:p>
-      <w:pPr>
-        <w:pStyle w:val="ListParagraph"/>
-        <w:numPr>
-          <w:ilvl w:val="0"/>
-          <w:numId w:val="16"/>
-        </w:numPr>
-      </w:pPr>
-      <w:r>
-        <w:t>password : string password</w:t>
-      </w:r>
-    </w:p>
-    <w:p>
-      <w:pPr>
-        <w:pStyle w:val="ListParagraph"/>
-      </w:pPr>
-    </w:p>
-    <w:p>
-      <w:pPr>
-        <w:pStyle w:val="ListParagraph"/>
-      </w:pPr>
-      <w:r>
-        <w:t>return string berformat json:</w:t>
-      </w:r>
-    </w:p>
-    <w:p>
-      <w:pPr>
-        <w:pStyle w:val="ListParagraph"/>
-        <w:numPr>
-          <w:ilvl w:val="0"/>
-          <w:numId w:val="16"/>
-        </w:numPr>
-      </w:pPr>
-      <w:r>
-        <w:t>status : `ok` jika sukses, `error` jika gagal</w:t>
-      </w:r>
-    </w:p>
-    <w:p>
-      <w:pPr>
-        <w:pStyle w:val="ListParagraph"/>
-        <w:numPr>
-          <w:ilvl w:val="0"/>
-          <w:numId w:val="16"/>
-        </w:numPr>
-      </w:pPr>
-      <w:r>
-        <w:t>desc : error message, hanya ada jika status = `error`</w:t>
-      </w:r>
-    </w:p>
-    <w:p>
-      <w:pPr>
-        <w:pStyle w:val="ListParagraph"/>
-        <w:numPr>
-          <w:ilvl w:val="0"/>
-          <w:numId w:val="16"/>
-        </w:numPr>
-      </w:pPr>
-      <w:r>
-        <w:t>token: string token login, akan disimpan di cookie / local storage. Hanya ada jika status ok</w:t>
-      </w:r>
-    </w:p>
-    <w:p>
-      <w:pPr>
-        <w:pStyle w:val="ListParagraph"/>
-      </w:pPr>
-    </w:p>
-    <w:p>
-      <w:pPr>
-        <w:pStyle w:val="ListParagraph"/>
-        <w:numPr>
-          <w:ilvl w:val="0"/>
-          <w:numId w:val="24"/>
-        </w:numPr>
-      </w:pPr>
-      <w:r>
-        <w:t>POST logout</w:t>
-      </w:r>
-    </w:p>
-    <w:p>
-      <w:pPr>
-        <w:pStyle w:val="ListParagraph"/>
-      </w:pPr>
-      <w:r>
-        <w:t>Logout.</w:t>
-      </w:r>
-    </w:p>
-    <w:p>
-      <w:pPr>
-        <w:pStyle w:val="ListParagraph"/>
-      </w:pPr>
-    </w:p>
-    <w:p>
-      <w:pPr>
-        <w:pStyle w:val="ListParagraph"/>
-      </w:pPr>
-      <w:r>
-        <w:t>POST data berformat JSON:</w:t>
-      </w:r>
-    </w:p>
-    <w:p>
-      <w:pPr>
-        <w:pStyle w:val="ListParagraph"/>
-        <w:numPr>
-          <w:ilvl w:val="0"/>
-          <w:numId w:val="16"/>
-        </w:numPr>
-      </w:pPr>
-      <w:r>
-        <w:t>username: string username</w:t>
-      </w:r>
-    </w:p>
-    <w:p>
-      <w:pPr>
-        <w:pStyle w:val="ListParagraph"/>
-        <w:numPr>
-          <w:ilvl w:val="0"/>
-          <w:numId w:val="16"/>
-        </w:numPr>
-      </w:pPr>
-      <w:r>
-        <w:t>token: string token login</w:t>
-      </w:r>
-    </w:p>
-    <w:p>
-      <w:pPr>
-        <w:pStyle w:val="ListParagraph"/>
-      </w:pPr>
-    </w:p>
-    <w:p>
-      <w:pPr>
-        <w:pStyle w:val="ListParagraph"/>
-      </w:pPr>
-      <w:r>
-        <w:t>return string berformat json:</w:t>
-      </w:r>
-    </w:p>
-    <w:p>
-      <w:pPr>
-        <w:pStyle w:val="ListParagraph"/>
-        <w:numPr>
-          <w:ilvl w:val="0"/>
-          <w:numId w:val="16"/>
-        </w:numPr>
-      </w:pPr>
-      <w:r>
-        <w:t>status : `ok` jika sukses, `error` jika gagal</w:t>
-      </w:r>
-    </w:p>
-    <w:p>
-      <w:pPr>
-        <w:pStyle w:val="ListParagraph"/>
-        <w:numPr>
-          <w:ilvl w:val="0"/>
-          <w:numId w:val="16"/>
-        </w:numPr>
-      </w:pPr>
-      <w:r>
-        <w:t>desc : error message, hanya ada jika status = `error`</w:t>
-      </w:r>
-    </w:p>
-    <w:p>
-      <w:pPr>
-        <w:pStyle w:val="ListParagraph"/>
-      </w:pPr>
-    </w:p>
-    <w:p>
-      <w:pPr>
-        <w:pStyle w:val="ListParagraph"/>
-        <w:numPr>
-          <w:ilvl w:val="0"/>
-          <w:numId w:val="24"/>
-        </w:numPr>
-      </w:pPr>
-      <w:r>
-        <w:t xml:space="preserve">PUT user/&lt;username&gt;  </w:t>
-      </w:r>
-    </w:p>
-    <w:p>
-      <w:pPr>
-        <w:pStyle w:val="ListParagraph"/>
-      </w:pPr>
-      <w:r>
-        <w:t>mengupdate data user dengan username = &lt;username&gt;.</w:t>
-      </w:r>
-      <w:r>
-        <w:t xml:space="preserve"> error jika username tidak ada</w:t>
-      </w:r>
-      <w:r>
-        <w:t xml:space="preserve"> atau token invalid</w:t>
-      </w:r>
-      <w:r>
-        <w:t>.</w:t>
-      </w:r>
-    </w:p>
-    <w:p>
-      <w:pPr>
-        <w:pStyle w:val="ListParagraph"/>
-      </w:pPr>
-    </w:p>
-    <w:p>
-      <w:pPr>
-        <w:pStyle w:val="ListParagraph"/>
-      </w:pPr>
-      <w:r>
-        <w:t>PUT data berformat JSON:</w:t>
-      </w:r>
-    </w:p>
-    <w:p>
-      <w:pPr>
-        <w:pStyle w:val="ListParagraph"/>
-        <w:numPr>
-          <w:ilvl w:val="0"/>
-          <w:numId w:val="16"/>
-        </w:numPr>
-      </w:pPr>
-      <w:r>
-        <w:t xml:space="preserve">user: </w:t>
-      </w:r>
-      <w:r>
-        <w:t xml:space="preserve"> json representasi user. </w:t>
-      </w:r>
-    </w:p>
-    <w:p>
-      <w:pPr>
-        <w:pStyle w:val="ListParagraph"/>
-        <w:numPr>
-          <w:ilvl w:val="0"/>
-          <w:numId w:val="16"/>
-        </w:numPr>
-      </w:pPr>
-      <w:r>
-        <w:t>token: string token login user</w:t>
-      </w:r>
-    </w:p>
-    <w:p>
-      <w:pPr>
-        <w:pStyle w:val="ListParagraph"/>
-      </w:pPr>
-    </w:p>
-    <w:p>
-      <w:pPr>
-        <w:pStyle w:val="ListParagraph"/>
-      </w:pPr>
-      <w:r>
-        <w:t>return string berformat json:</w:t>
-      </w:r>
-    </w:p>
-    <w:p>
-      <w:pPr>
-        <w:pStyle w:val="ListParagraph"/>
-        <w:numPr>
-          <w:ilvl w:val="0"/>
-          <w:numId w:val="16"/>
-        </w:numPr>
-      </w:pPr>
-      <w:r>
-        <w:t>status : `ok` jika sukses, `error` jika gagal</w:t>
-      </w:r>
-    </w:p>
-    <w:p>
-      <w:pPr>
-        <w:pStyle w:val="ListParagraph"/>
-        <w:numPr>
-          <w:ilvl w:val="0"/>
-          <w:numId w:val="16"/>
-        </w:numPr>
-      </w:pPr>
-      <w:r>
-        <w:t>desc : error message, hanya ada jika status = `error`</w:t>
-      </w:r>
-    </w:p>
-    <w:p>
-      <w:pPr>
-        <w:pStyle w:val="ListParagraph"/>
-      </w:pPr>
-    </w:p>
-    <w:p>
-      <w:pPr>
-        <w:pStyle w:val="ListParagraph"/>
-        <w:numPr>
-          <w:ilvl w:val="0"/>
-          <w:numId w:val="24"/>
-        </w:numPr>
-      </w:pPr>
-      <w:r>
-        <w:t xml:space="preserve">PUT user/&lt;username&gt;/card  </w:t>
-      </w:r>
-    </w:p>
-    <w:p>
-      <w:pPr>
-        <w:pStyle w:val="ListParagraph"/>
-      </w:pPr>
-      <w:r>
-        <w:t>mengupdate informasi kartu kredit user</w:t>
-      </w:r>
-      <w:r>
-        <w:t>. error jika username tidak ada</w:t>
-      </w:r>
-      <w:r>
-        <w:t xml:space="preserve"> atau token invalid</w:t>
-      </w:r>
-      <w:r>
-        <w:t>.</w:t>
-      </w:r>
-    </w:p>
-    <w:p>
-      <w:pPr>
-        <w:pStyle w:val="ListParagraph"/>
-      </w:pPr>
-    </w:p>
-    <w:p>
-      <w:pPr>
-        <w:pStyle w:val="ListParagraph"/>
-      </w:pPr>
-      <w:r>
-        <w:t>PUT data berformat JSON</w:t>
-      </w:r>
-      <w:r>
-        <w:t>:</w:t>
+        <w:t xml:space="preserve">card: </w:t>
+      </w:r>
+      <w:r>
+        <w:t xml:space="preserve">json representasi credit card. </w:t>
       </w:r>
     </w:p>
     <w:p>
@@ -2140,22 +2177,6 @@
         </w:numPr>
       </w:pPr>
       <w:r>
-        <w:t xml:space="preserve">card: </w:t>
-      </w:r>
-      <w:r>
-        <w:t xml:space="preserve">json representasi credit card. </w:t>
-      </w:r>
-    </w:p>
-    <w:p>
-      <w:pPr>
-        <w:pStyle w:val="ListParagraph"/>
-        <w:numPr>
-          <w:ilvl w:val="0"/>
-          <w:numId w:val="30"/>
-        </w:numPr>
-      </w:pPr>
-      <w:r>
-        <w:lastRenderedPageBreak/>
         <w:t>token: string token login user</w:t>
       </w:r>
     </w:p>
@@ -6461,7 +6482,7 @@
 </file>
 
 <file path=customXml/itemProps1.xml><?xml version="1.0" encoding="utf-8"?>
-<ds:datastoreItem xmlns:ds="http://schemas.openxmlformats.org/officeDocument/2006/customXml" ds:itemID="{FA623BEC-84BA-4879-92B9-AC84B295A1D1}">
+<ds:datastoreItem xmlns:ds="http://schemas.openxmlformats.org/officeDocument/2006/customXml" ds:itemID="{B42F4337-F9A5-47AE-8CF6-77CB155FC315}">
   <ds:schemaRefs>
     <ds:schemaRef ds:uri="http://schemas.openxmlformats.org/officeDocument/2006/bibliography"/>
   </ds:schemaRefs>

</xml_diff>